<commit_message>
Adicionado o método POST
</commit_message>
<xml_diff>
--- a/sprint1.docx
+++ b/sprint1.docx
@@ -22,37 +22,8 @@
     </w:p>
     <w:p>
       <w:r>
-        <w:t xml:space="preserve">Body: </w:t>
-      </w:r>
-      <w:proofErr w:type="spellStart"/>
-      <w:r>
-        <w:t>DataHoraEnvio</w:t>
-      </w:r>
-      <w:proofErr w:type="spellEnd"/>
-      <w:r>
-        <w:t xml:space="preserve">, </w:t>
-      </w:r>
-      <w:proofErr w:type="spellStart"/>
-      <w:r>
-        <w:t>EmailDestinatário</w:t>
-      </w:r>
-      <w:proofErr w:type="spellEnd"/>
-      <w:r>
-        <w:t>/</w:t>
-      </w:r>
-      <w:proofErr w:type="spellStart"/>
-      <w:r>
-        <w:t>TelefoneDestinatario</w:t>
-      </w:r>
-      <w:proofErr w:type="spellEnd"/>
-      <w:r>
-        <w:t xml:space="preserve">, Mensagem, </w:t>
-      </w:r>
-      <w:proofErr w:type="spellStart"/>
-      <w:r>
-        <w:t>StatusAgendamentoENUM</w:t>
-      </w:r>
-      <w:proofErr w:type="spellEnd"/>
+        <w:t>Body: DataHoraEnvio, EmailDestinatário/TelefoneDestinatario, Mensagem, StatusAgendamentoENUM</w:t>
+      </w:r>
     </w:p>
     <w:p>
       <w:pPr>
@@ -69,30 +40,8 @@
         <w:rPr>
           <w:lang w:val="en-US"/>
         </w:rPr>
-        <w:t xml:space="preserve">GET: </w:t>
-      </w:r>
-      <w:proofErr w:type="spellStart"/>
-      <w:r>
-        <w:rPr>
-          <w:lang w:val="en-US"/>
-        </w:rPr>
-        <w:t>Consultar</w:t>
-      </w:r>
-      <w:proofErr w:type="spellEnd"/>
-      <w:r>
-        <w:rPr>
-          <w:lang w:val="en-US"/>
-        </w:rPr>
-        <w:t xml:space="preserve"> Status de </w:t>
-      </w:r>
-      <w:proofErr w:type="spellStart"/>
-      <w:r>
-        <w:rPr>
-          <w:lang w:val="en-US"/>
-        </w:rPr>
-        <w:t>Agendamento</w:t>
-      </w:r>
-      <w:proofErr w:type="spellEnd"/>
+        <w:t>GET: Consultar Status de Agendamento</w:t>
+      </w:r>
     </w:p>
     <w:p>
       <w:pPr>
@@ -100,33 +49,11 @@
           <w:lang w:val="en-US"/>
         </w:rPr>
       </w:pPr>
-      <w:proofErr w:type="spellStart"/>
       <w:r>
         <w:rPr>
           <w:lang w:val="en-US"/>
         </w:rPr>
-        <w:t>Consultar</w:t>
-      </w:r>
-      <w:proofErr w:type="spellEnd"/>
-      <w:r>
-        <w:rPr>
-          <w:lang w:val="en-US"/>
-        </w:rPr>
-        <w:t xml:space="preserve"> </w:t>
-      </w:r>
-      <w:proofErr w:type="spellStart"/>
-      <w:r>
-        <w:rPr>
-          <w:lang w:val="en-US"/>
-        </w:rPr>
-        <w:t>por</w:t>
-      </w:r>
-      <w:proofErr w:type="spellEnd"/>
-      <w:r>
-        <w:rPr>
-          <w:lang w:val="en-US"/>
-        </w:rPr>
-        <w:t xml:space="preserve"> ID. </w:t>
+        <w:t xml:space="preserve">Consultar por ID. </w:t>
       </w:r>
     </w:p>
     <w:p>
@@ -157,6 +84,22 @@
       </w:r>
       <w:r>
         <w:t xml:space="preserve">. </w:t>
+      </w:r>
+    </w:p>
+    <w:p>
+      <w:r>
+        <w:t xml:space="preserve">Referência: </w:t>
+      </w:r>
+      <w:hyperlink r:id="rId5" w:history="1">
+        <w:r>
+          <w:rPr>
+            <w:rStyle w:val="Hyperlink"/>
+          </w:rPr>
+          <w:t>https://www.youtube.com/watch?v=Hos1iMe2tas</w:t>
+        </w:r>
+      </w:hyperlink>
+      <w:r>
+        <w:t xml:space="preserve"> – 37:26</w:t>
       </w:r>
     </w:p>
     <w:p/>
@@ -194,15 +137,7 @@
     </w:p>
     <w:p>
       <w:r>
-        <w:t>O objetivo nesta sprint é o de prover 3 serviços (</w:t>
-      </w:r>
-      <w:proofErr w:type="spellStart"/>
-      <w:r>
-        <w:t>endpoints</w:t>
-      </w:r>
-      <w:proofErr w:type="spellEnd"/>
-      <w:r>
-        <w:t>) relativos ao envio de comunicação</w:t>
+        <w:t>O objetivo nesta sprint é o de prover 3 serviços (endpoints) relativos ao envio de comunicação</w:t>
       </w:r>
     </w:p>
     <w:p>
@@ -232,33 +167,17 @@
     </w:p>
     <w:p>
       <w:r>
-        <w:t xml:space="preserve">Criar um </w:t>
-      </w:r>
-      <w:proofErr w:type="spellStart"/>
-      <w:r>
-        <w:t>endpoint</w:t>
-      </w:r>
-      <w:proofErr w:type="spellEnd"/>
-      <w:r>
-        <w:t xml:space="preserve"> que receba uma solicitação de agendamento de envio de comunicação (1);</w:t>
-      </w:r>
-    </w:p>
-    <w:p>
-      <w:r>
-        <w:t xml:space="preserve">Este </w:t>
-      </w:r>
-      <w:proofErr w:type="spellStart"/>
-      <w:r>
-        <w:t>endpoint</w:t>
-      </w:r>
-      <w:proofErr w:type="spellEnd"/>
-      <w:r>
-        <w:t xml:space="preserve"> precisa ter, no mínimo, os seguintes campos:</w:t>
+        <w:t>Criar um endpoint que receba uma solicitação de agendamento de envio de comunicação (1);</w:t>
       </w:r>
     </w:p>
     <w:p>
       <w:r>
         <w:lastRenderedPageBreak/>
+        <w:t>Este endpoint precisa ter, no mínimo, os seguintes campos:</w:t>
+      </w:r>
+    </w:p>
+    <w:p>
+      <w:r>
         <w:t>• Data/Hora para o envio</w:t>
       </w:r>
     </w:p>
@@ -279,31 +198,7 @@
     </w:p>
     <w:p>
       <w:r>
-        <w:t xml:space="preserve">• </w:t>
-      </w:r>
-      <w:proofErr w:type="spellStart"/>
-      <w:r>
-        <w:t>email</w:t>
-      </w:r>
-      <w:proofErr w:type="spellEnd"/>
-      <w:r>
-        <w:t xml:space="preserve">, </w:t>
-      </w:r>
-      <w:proofErr w:type="spellStart"/>
-      <w:r>
-        <w:t>sms</w:t>
-      </w:r>
-      <w:proofErr w:type="spellEnd"/>
-      <w:r>
-        <w:t xml:space="preserve">, </w:t>
-      </w:r>
-      <w:proofErr w:type="spellStart"/>
-      <w:r>
-        <w:t>push</w:t>
-      </w:r>
-      <w:proofErr w:type="spellEnd"/>
-      <w:r>
-        <w:t xml:space="preserve"> e whatsapp</w:t>
+        <w:t>• email, sms, push e whatsapp</w:t>
       </w:r>
     </w:p>
     <w:p>
@@ -313,15 +208,7 @@
     </w:p>
     <w:p>
       <w:r>
-        <w:t xml:space="preserve">seja, este </w:t>
-      </w:r>
-      <w:proofErr w:type="spellStart"/>
-      <w:r>
-        <w:t>endpoint</w:t>
-      </w:r>
-      <w:proofErr w:type="spellEnd"/>
-      <w:r>
-        <w:t xml:space="preserve"> (1).</w:t>
+        <w:t>seja, este endpoint (1).</w:t>
       </w:r>
     </w:p>
     <w:p>
@@ -376,49 +263,17 @@
     </w:p>
     <w:p>
       <w:r>
-        <w:t xml:space="preserve">Deve ter um </w:t>
-      </w:r>
-      <w:proofErr w:type="spellStart"/>
-      <w:r>
-        <w:t>endpoint</w:t>
-      </w:r>
-      <w:proofErr w:type="spellEnd"/>
-      <w:r>
-        <w:t xml:space="preserve"> para consultar o status do agendamento de envio de comunicação (2). O</w:t>
-      </w:r>
-    </w:p>
-    <w:p>
-      <w:r>
-        <w:t xml:space="preserve">agendamento será feito no </w:t>
-      </w:r>
-      <w:proofErr w:type="spellStart"/>
-      <w:r>
-        <w:t>endpoint</w:t>
-      </w:r>
-      <w:proofErr w:type="spellEnd"/>
-      <w:r>
-        <w:t xml:space="preserve"> (1) e a consulta será feita por este outro </w:t>
-      </w:r>
-      <w:proofErr w:type="spellStart"/>
-      <w:r>
-        <w:t>endpoint</w:t>
-      </w:r>
-      <w:proofErr w:type="spellEnd"/>
-      <w:r>
-        <w:t xml:space="preserve"> (2).</w:t>
-      </w:r>
-    </w:p>
-    <w:p>
-      <w:r>
-        <w:t xml:space="preserve">Deve ter um </w:t>
-      </w:r>
-      <w:proofErr w:type="spellStart"/>
-      <w:r>
-        <w:t>endpoint</w:t>
-      </w:r>
-      <w:proofErr w:type="spellEnd"/>
-      <w:r>
-        <w:t xml:space="preserve"> para cancelar um agendamento de envio de comunicação (3).</w:t>
+        <w:t>Deve ter um endpoint para consultar o status do agendamento de envio de comunicação (2). O</w:t>
+      </w:r>
+    </w:p>
+    <w:p>
+      <w:r>
+        <w:t>agendamento será feito no endpoint (1) e a consulta será feita por este outro endpoint (2).</w:t>
+      </w:r>
+    </w:p>
+    <w:p>
+      <w:r>
+        <w:t>Deve ter um endpoint para cancelar um agendamento de envio de comunicação (3).</w:t>
       </w:r>
     </w:p>
     <w:p>
@@ -453,29 +308,13 @@
     </w:p>
     <w:p>
       <w:r>
-        <w:t xml:space="preserve">As APIs deverão seguir o modelo </w:t>
-      </w:r>
-      <w:proofErr w:type="spellStart"/>
-      <w:r>
-        <w:t>RESTFul</w:t>
-      </w:r>
-      <w:proofErr w:type="spellEnd"/>
-      <w:r>
-        <w:t xml:space="preserve"> com formato padrão JSON.</w:t>
-      </w:r>
-    </w:p>
-    <w:p>
-      <w:r>
         <w:lastRenderedPageBreak/>
-        <w:t xml:space="preserve">Faça testes unitários, foque em criar uma </w:t>
-      </w:r>
-      <w:proofErr w:type="spellStart"/>
-      <w:r>
-        <w:t>suite</w:t>
-      </w:r>
-      <w:proofErr w:type="spellEnd"/>
-      <w:r>
-        <w:t xml:space="preserve"> de testes bem organizada e automatizada.</w:t>
+        <w:t>As APIs deverão seguir o modelo RESTFul com formato padrão JSON.</w:t>
+      </w:r>
+    </w:p>
+    <w:p>
+      <w:r>
+        <w:t>Faça testes unitários, foque em criar uma suite de testes bem organizada e automatizada.</w:t>
       </w:r>
     </w:p>
     <w:p>
@@ -495,33 +334,12 @@
     </w:p>
     <w:p>
       <w:r>
-        <w:t xml:space="preserve">Seu desafio deve ser enviado como repositório GIT público (Github, </w:t>
-      </w:r>
-      <w:proofErr w:type="spellStart"/>
-      <w:r>
-        <w:t>Gitlab</w:t>
-      </w:r>
-      <w:proofErr w:type="spellEnd"/>
-      <w:r>
-        <w:t xml:space="preserve">, </w:t>
-      </w:r>
-      <w:proofErr w:type="spellStart"/>
-      <w:r>
-        <w:t>Bitbucket</w:t>
-      </w:r>
-      <w:proofErr w:type="spellEnd"/>
-      <w:r>
-        <w:t>), com</w:t>
-      </w:r>
-    </w:p>
-    <w:p>
-      <w:proofErr w:type="spellStart"/>
-      <w:r>
-        <w:t>commits</w:t>
-      </w:r>
-      <w:proofErr w:type="spellEnd"/>
-      <w:r>
-        <w:t xml:space="preserve"> pequenos e bem descritos. O seu repositório deve estar com um modelo de licença</w:t>
+        <w:t>Seu desafio deve ser enviado como repositório GIT público (Github, Gitlab, Bitbucket), com</w:t>
+      </w:r>
+    </w:p>
+    <w:p>
+      <w:r>
+        <w:t>commits pequenos e bem descritos. O seu repositório deve estar com um modelo de licença</w:t>
       </w:r>
     </w:p>
     <w:p>
@@ -1284,6 +1102,7 @@
   <w:style w:type="character" w:default="1" w:styleId="Fontepargpadro">
     <w:name w:val="Default Paragraph Font"/>
     <w:uiPriority w:val="1"/>
+    <w:semiHidden/>
     <w:unhideWhenUsed/>
   </w:style>
   <w:style w:type="table" w:default="1" w:styleId="Tabelanormal">
@@ -1595,6 +1414,29 @@
       <w:smallCaps/>
       <w:color w:val="0F4761" w:themeColor="accent1" w:themeShade="BF"/>
       <w:spacing w:val="5"/>
+    </w:rPr>
+  </w:style>
+  <w:style w:type="character" w:styleId="Hyperlink">
+    <w:name w:val="Hyperlink"/>
+    <w:basedOn w:val="Fontepargpadro"/>
+    <w:uiPriority w:val="99"/>
+    <w:unhideWhenUsed/>
+    <w:rsid w:val="00501E72"/>
+    <w:rPr>
+      <w:color w:val="467886" w:themeColor="hyperlink"/>
+      <w:u w:val="single"/>
+    </w:rPr>
+  </w:style>
+  <w:style w:type="character" w:styleId="MenoPendente">
+    <w:name w:val="Unresolved Mention"/>
+    <w:basedOn w:val="Fontepargpadro"/>
+    <w:uiPriority w:val="99"/>
+    <w:semiHidden/>
+    <w:unhideWhenUsed/>
+    <w:rsid w:val="00501E72"/>
+    <w:rPr>
+      <w:color w:val="605E5C"/>
+      <w:shd w:val="clear" w:color="auto" w:fill="E1DFDD"/>
     </w:rPr>
   </w:style>
 </w:styles>

</xml_diff>

<commit_message>
Editado card da Sprint
</commit_message>
<xml_diff>
--- a/sprint1.docx
+++ b/sprint1.docx
@@ -88,21 +88,7 @@
     </w:p>
     <w:p>
       <w:r>
-        <w:t xml:space="preserve">Referência: </w:t>
-      </w:r>
-      <w:hyperlink r:id="rId5" w:history="1">
-        <w:r>
-          <w:rPr>
-            <w:rStyle w:val="Hyperlink"/>
-          </w:rPr>
-          <w:t>https://www.youtube.com/watch?v=Hos1iMe2tas</w:t>
-        </w:r>
-      </w:hyperlink>
-      <w:r>
-        <w:t xml:space="preserve"> – </w:t>
-      </w:r>
-      <w:r>
-        <w:t>01:09:00</w:t>
+        <w:t>Tudo concluído</w:t>
       </w:r>
     </w:p>
     <w:p/>

</xml_diff>